<commit_message>
Update plan de testare. S-au adaugat inca 2 teste.
</commit_message>
<xml_diff>
--- a/2_TP/TP_V1_AutoSell.docx
+++ b/2_TP/TP_V1_AutoSell.docx
@@ -66,7 +66,7 @@
           <w:noProof/>
         </w:rPr>
         <w:drawing>
-          <wp:inline distT="0" distB="0" distL="0" distR="0" wp14:anchorId="18146EF8" wp14:editId="6A50A65E">
+          <wp:inline distT="0" distB="0" distL="0" distR="0" wp14:anchorId="18146EF8" wp14:editId="2B408DA4">
             <wp:extent cx="9525" cy="11045"/>
             <wp:effectExtent l="0" t="0" r="0" b="0"/>
             <wp:docPr id="1466274331" name="Picture 1466274331"/>
@@ -213,7 +213,7 @@
             <w:rPr>
               <w:rFonts w:cstheme="minorBidi"/>
               <w:noProof/>
-              <w:lang w:val="en-GB" w:eastAsia="ja-JP"/>
+              <w:lang w:val="nl-NL" w:eastAsia="ja-JP"/>
             </w:rPr>
           </w:pPr>
           <w:r>
@@ -225,7 +225,7 @@
           <w:r>
             <w:fldChar w:fldCharType="separate"/>
           </w:r>
-          <w:hyperlink w:history="1" w:anchor="_Toc67994975">
+          <w:hyperlink w:history="1" w:anchor="_Toc68137879">
             <w:r>
               <w:rPr>
                 <w:rStyle w:val="Hyperlink"/>
@@ -252,7 +252,7 @@
                 <w:noProof/>
                 <w:webHidden/>
               </w:rPr>
-              <w:instrText xml:space="preserve"> PAGEREF _Toc67994975 \h </w:instrText>
+              <w:instrText xml:space="preserve"> PAGEREF _Toc68137879 \h </w:instrText>
             </w:r>
             <w:r>
               <w:rPr>
@@ -292,10 +292,10 @@
             <w:rPr>
               <w:rFonts w:cstheme="minorBidi"/>
               <w:noProof/>
-              <w:lang w:val="en-GB" w:eastAsia="ja-JP"/>
+              <w:lang w:val="nl-NL" w:eastAsia="ja-JP"/>
             </w:rPr>
           </w:pPr>
-          <w:hyperlink w:history="1" w:anchor="_Toc67994976">
+          <w:hyperlink w:history="1" w:anchor="_Toc68137880">
             <w:r>
               <w:rPr>
                 <w:rStyle w:val="Hyperlink"/>
@@ -322,7 +322,7 @@
                 <w:noProof/>
                 <w:webHidden/>
               </w:rPr>
-              <w:instrText xml:space="preserve"> PAGEREF _Toc67994976 \h </w:instrText>
+              <w:instrText xml:space="preserve"> PAGEREF _Toc68137880 \h </w:instrText>
             </w:r>
             <w:r>
               <w:rPr>
@@ -362,10 +362,10 @@
             <w:rPr>
               <w:rFonts w:cstheme="minorBidi"/>
               <w:noProof/>
-              <w:lang w:val="en-GB" w:eastAsia="ja-JP"/>
+              <w:lang w:val="nl-NL" w:eastAsia="ja-JP"/>
             </w:rPr>
           </w:pPr>
-          <w:hyperlink w:history="1" w:anchor="_Toc67994977">
+          <w:hyperlink w:history="1" w:anchor="_Toc68137881">
             <w:r>
               <w:rPr>
                 <w:rStyle w:val="Hyperlink"/>
@@ -392,7 +392,7 @@
                 <w:noProof/>
                 <w:webHidden/>
               </w:rPr>
-              <w:instrText xml:space="preserve"> PAGEREF _Toc67994977 \h </w:instrText>
+              <w:instrText xml:space="preserve"> PAGEREF _Toc68137881 \h </w:instrText>
             </w:r>
             <w:r>
               <w:rPr>
@@ -432,10 +432,10 @@
             <w:rPr>
               <w:rFonts w:cstheme="minorBidi"/>
               <w:noProof/>
-              <w:lang w:val="en-GB" w:eastAsia="ja-JP"/>
+              <w:lang w:val="nl-NL" w:eastAsia="ja-JP"/>
             </w:rPr>
           </w:pPr>
-          <w:hyperlink w:history="1" w:anchor="_Toc67994978">
+          <w:hyperlink w:history="1" w:anchor="_Toc68137882">
             <w:r>
               <w:rPr>
                 <w:rStyle w:val="Hyperlink"/>
@@ -462,7 +462,7 @@
                 <w:noProof/>
                 <w:webHidden/>
               </w:rPr>
-              <w:instrText xml:space="preserve"> PAGEREF _Toc67994978 \h </w:instrText>
+              <w:instrText xml:space="preserve"> PAGEREF _Toc68137882 \h </w:instrText>
             </w:r>
             <w:r>
               <w:rPr>
@@ -502,10 +502,10 @@
             <w:rPr>
               <w:rFonts w:cstheme="minorBidi"/>
               <w:noProof/>
-              <w:lang w:val="en-GB" w:eastAsia="ja-JP"/>
+              <w:lang w:val="nl-NL" w:eastAsia="ja-JP"/>
             </w:rPr>
           </w:pPr>
-          <w:hyperlink w:history="1" w:anchor="_Toc67994979">
+          <w:hyperlink w:history="1" w:anchor="_Toc68137883">
             <w:r>
               <w:rPr>
                 <w:rStyle w:val="Hyperlink"/>
@@ -532,7 +532,7 @@
                 <w:noProof/>
                 <w:webHidden/>
               </w:rPr>
-              <w:instrText xml:space="preserve"> PAGEREF _Toc67994979 \h </w:instrText>
+              <w:instrText xml:space="preserve"> PAGEREF _Toc68137883 \h </w:instrText>
             </w:r>
             <w:r>
               <w:rPr>
@@ -572,10 +572,10 @@
             <w:rPr>
               <w:rFonts w:cstheme="minorBidi"/>
               <w:noProof/>
-              <w:lang w:val="en-GB" w:eastAsia="ja-JP"/>
+              <w:lang w:val="nl-NL" w:eastAsia="ja-JP"/>
             </w:rPr>
           </w:pPr>
-          <w:hyperlink w:history="1" w:anchor="_Toc67994980">
+          <w:hyperlink w:history="1" w:anchor="_Toc68137884">
             <w:r>
               <w:rPr>
                 <w:rStyle w:val="Hyperlink"/>
@@ -602,7 +602,7 @@
                 <w:noProof/>
                 <w:webHidden/>
               </w:rPr>
-              <w:instrText xml:space="preserve"> PAGEREF _Toc67994980 \h </w:instrText>
+              <w:instrText xml:space="preserve"> PAGEREF _Toc68137884 \h </w:instrText>
             </w:r>
             <w:r>
               <w:rPr>
@@ -676,7 +676,7 @@
           <w:szCs w:val="72"/>
         </w:rPr>
       </w:pPr>
-      <w:bookmarkStart w:name="_Toc67994975" w:id="0"/>
+      <w:bookmarkStart w:name="_Toc68137879" w:id="0"/>
       <w:r>
         <w:rPr>
           <w:sz w:val="72"/>
@@ -965,7 +965,7 @@
           <w:szCs w:val="72"/>
         </w:rPr>
       </w:pPr>
-      <w:bookmarkStart w:name="_Toc67994976" w:id="1"/>
+      <w:bookmarkStart w:name="_Toc68137880" w:id="1"/>
       <w:r>
         <w:rPr>
           <w:sz w:val="72"/>
@@ -985,7 +985,7 @@
           <w:szCs w:val="40"/>
         </w:rPr>
       </w:pPr>
-      <w:bookmarkStart w:name="_Toc67994977" w:id="2"/>
+      <w:bookmarkStart w:name="_Toc68137881" w:id="2"/>
       <w:r>
         <w:rPr>
           <w:sz w:val="40"/>
@@ -1057,7 +1057,7 @@
           <w:szCs w:val="40"/>
         </w:rPr>
       </w:pPr>
-      <w:bookmarkStart w:name="_Toc67994978" w:id="3"/>
+      <w:bookmarkStart w:name="_Toc68137882" w:id="3"/>
       <w:r>
         <w:rPr>
           <w:sz w:val="40"/>
@@ -1260,7 +1260,7 @@
           <w:szCs w:val="72"/>
         </w:rPr>
       </w:pPr>
-      <w:bookmarkStart w:name="_Toc67994979" w:id="4"/>
+      <w:bookmarkStart w:name="_Toc68137883" w:id="4"/>
       <w:r>
         <w:rPr>
           <w:sz w:val="72"/>
@@ -1862,6 +1862,7 @@
         <w:tc>
           <w:tcPr>
             <w:tcW w:w="4513" w:type="dxa"/>
+            <w:tcMar/>
           </w:tcPr>
           <w:p>
             <w:r>
@@ -1872,6 +1873,7 @@
         <w:tc>
           <w:tcPr>
             <w:tcW w:w="4513" w:type="dxa"/>
+            <w:tcMar/>
           </w:tcPr>
           <w:p>
             <w:pPr>
@@ -1894,37 +1896,34 @@
         <w:tc>
           <w:tcPr>
             <w:tcW w:w="4513" w:type="dxa"/>
-          </w:tcPr>
-          <w:p>
-            <w:r>
-              <w:t>Referință</w:t>
-            </w:r>
-          </w:p>
-        </w:tc>
-        <w:tc>
-          <w:tcPr>
-            <w:tcW w:w="4513" w:type="dxa"/>
+            <w:tcMar/>
+          </w:tcPr>
+          <w:p>
+            <w:r>
+              <w:t>Modalitate de testare</w:t>
+            </w:r>
+          </w:p>
+        </w:tc>
+        <w:tc>
+          <w:tcPr>
+            <w:tcW w:w="4513" w:type="dxa"/>
+            <w:tcMar/>
           </w:tcPr>
           <w:p>
             <w:pPr>
               <w:rPr>
-                <w:rFonts w:eastAsiaTheme="minorEastAsia"/>
-                <w:lang w:val="ro"/>
+                <w:rFonts w:ascii="Segoe UI" w:hAnsi="Segoe UI" w:eastAsia="Segoe UI" w:cs="Segoe UI"/>
+                <w:sz w:val="21"/>
+                <w:szCs w:val="21"/>
               </w:rPr>
             </w:pPr>
             <w:r>
               <w:rPr>
-                <w:rFonts w:eastAsiaTheme="minorEastAsia"/>
-                <w:lang w:val="ro"/>
-              </w:rPr>
-              <w:t>3.1.Cerințe client-</w:t>
-            </w:r>
-            <w:r>
-              <w:rPr>
-                <w:rFonts w:eastAsiaTheme="minorEastAsia"/>
-                <w:lang w:val="ro"/>
-              </w:rPr>
-              <w:t>4</w:t>
+                <w:rFonts w:ascii="Segoe UI" w:hAnsi="Segoe UI" w:eastAsia="Segoe UI" w:cs="Segoe UI"/>
+                <w:sz w:val="21"/>
+                <w:szCs w:val="21"/>
+              </w:rPr>
+              <w:t>Se face click pe butonul “Autentificare”.Se introduc emailul si parola. Se apasa butonul de “log in”.</w:t>
             </w:r>
           </w:p>
         </w:tc>
@@ -1933,16 +1932,18 @@
         <w:tc>
           <w:tcPr>
             <w:tcW w:w="4513" w:type="dxa"/>
-          </w:tcPr>
-          <w:p>
-            <w:r>
-              <w:t>Modalitate de testare</w:t>
-            </w:r>
-          </w:p>
-        </w:tc>
-        <w:tc>
-          <w:tcPr>
-            <w:tcW w:w="4513" w:type="dxa"/>
+            <w:tcMar/>
+          </w:tcPr>
+          <w:p>
+            <w:r>
+              <w:t>Rezultatul așteptat</w:t>
+            </w:r>
+          </w:p>
+        </w:tc>
+        <w:tc>
+          <w:tcPr>
+            <w:tcW w:w="4513" w:type="dxa"/>
+            <w:tcMar/>
           </w:tcPr>
           <w:p>
             <w:pPr>
@@ -1958,7 +1959,7 @@
                 <w:sz w:val="21"/>
                 <w:szCs w:val="21"/>
               </w:rPr>
-              <w:t>Se face click pe butonul “Autentificare”.Se introduc emailul si parola. Se apasa butonul de “log in”.</w:t>
+              <w:t>In functie de timpul de user, se va afisa un meniu specific.</w:t>
             </w:r>
           </w:p>
         </w:tc>
@@ -1967,50 +1968,38 @@
         <w:tc>
           <w:tcPr>
             <w:tcW w:w="4513" w:type="dxa"/>
-          </w:tcPr>
-          <w:p>
-            <w:r>
-              <w:t>Rezultatul așteptat</w:t>
-            </w:r>
-          </w:p>
-        </w:tc>
-        <w:tc>
-          <w:tcPr>
-            <w:tcW w:w="4513" w:type="dxa"/>
-          </w:tcPr>
-          <w:p>
-            <w:pPr>
-              <w:rPr>
-                <w:rFonts w:ascii="Segoe UI" w:hAnsi="Segoe UI" w:eastAsia="Segoe UI" w:cs="Segoe UI"/>
-                <w:sz w:val="21"/>
-                <w:szCs w:val="21"/>
-              </w:rPr>
-            </w:pPr>
-            <w:r>
-              <w:rPr>
-                <w:rFonts w:ascii="Segoe UI" w:hAnsi="Segoe UI" w:eastAsia="Segoe UI" w:cs="Segoe UI"/>
-                <w:sz w:val="21"/>
-                <w:szCs w:val="21"/>
-              </w:rPr>
-              <w:t>In functie de timpul de user, se va afisa un meniu specific.</w:t>
-            </w:r>
-          </w:p>
+            <w:tcMar/>
+          </w:tcPr>
+          <w:p>
+            <w:r>
+              <w:t>Rezultatul obținut</w:t>
+            </w:r>
+          </w:p>
+        </w:tc>
+        <w:tc>
+          <w:tcPr>
+            <w:tcW w:w="4513" w:type="dxa"/>
+            <w:tcMar/>
+          </w:tcPr>
+          <w:p/>
         </w:tc>
       </w:tr>
       <w:tr>
         <w:tc>
           <w:tcPr>
             <w:tcW w:w="4513" w:type="dxa"/>
-          </w:tcPr>
-          <w:p>
-            <w:r>
-              <w:t>Rezultatul obținut</w:t>
-            </w:r>
-          </w:p>
-        </w:tc>
-        <w:tc>
-          <w:tcPr>
-            <w:tcW w:w="4513" w:type="dxa"/>
+            <w:tcMar/>
+          </w:tcPr>
+          <w:p>
+            <w:r>
+              <w:t>Observații</w:t>
+            </w:r>
+          </w:p>
+        </w:tc>
+        <w:tc>
+          <w:tcPr>
+            <w:tcW w:w="4513" w:type="dxa"/>
+            <w:tcMar/>
           </w:tcPr>
           <w:p/>
         </w:tc>
@@ -2019,24 +2008,7 @@
         <w:tc>
           <w:tcPr>
             <w:tcW w:w="4513" w:type="dxa"/>
-          </w:tcPr>
-          <w:p>
-            <w:r>
-              <w:t>Observații</w:t>
-            </w:r>
-          </w:p>
-        </w:tc>
-        <w:tc>
-          <w:tcPr>
-            <w:tcW w:w="4513" w:type="dxa"/>
-          </w:tcPr>
-          <w:p/>
-        </w:tc>
-      </w:tr>
-      <w:tr>
-        <w:tc>
-          <w:tcPr>
-            <w:tcW w:w="4513" w:type="dxa"/>
+            <w:tcMar/>
           </w:tcPr>
           <w:p>
             <w:r>
@@ -2047,6 +2019,7 @@
         <w:tc>
           <w:tcPr>
             <w:tcW w:w="4513" w:type="dxa"/>
+            <w:tcMar/>
           </w:tcPr>
           <w:p/>
         </w:tc>
@@ -2235,6 +2208,7 @@
         <w:tc>
           <w:tcPr>
             <w:tcW w:w="4513" w:type="dxa"/>
+            <w:tcMar/>
           </w:tcPr>
           <w:p>
             <w:r>
@@ -2245,6 +2219,7 @@
         <w:tc>
           <w:tcPr>
             <w:tcW w:w="4513" w:type="dxa"/>
+            <w:tcMar/>
           </w:tcPr>
           <w:p>
             <w:pPr>
@@ -2258,7 +2233,23 @@
                 <w:rFonts w:ascii="Calibri" w:hAnsi="Calibri" w:eastAsia="Calibri" w:cs="Calibri"/>
                 <w:lang w:val="ro"/>
               </w:rPr>
-              <w:t>5. In calitate de cumparator, sa se filtreze anunturile din lista.</w:t>
+              <w:t xml:space="preserve">6. In calitate de cumparator, sa se filtreze </w:t>
+            </w:r>
+            <w:proofErr w:type="spellStart"/>
+            <w:r>
+              <w:rPr>
+                <w:rFonts w:ascii="Calibri" w:hAnsi="Calibri" w:eastAsia="Calibri" w:cs="Calibri"/>
+                <w:lang w:val="ro"/>
+              </w:rPr>
+              <w:t>anunturile</w:t>
+            </w:r>
+            <w:proofErr w:type="spellEnd"/>
+            <w:r>
+              <w:rPr>
+                <w:rFonts w:ascii="Calibri" w:hAnsi="Calibri" w:eastAsia="Calibri" w:cs="Calibri"/>
+                <w:lang w:val="ro"/>
+              </w:rPr>
+              <w:t xml:space="preserve"> din lista.</w:t>
             </w:r>
           </w:p>
         </w:tc>
@@ -2267,6 +2258,7 @@
         <w:tc>
           <w:tcPr>
             <w:tcW w:w="4513" w:type="dxa"/>
+            <w:tcMar/>
           </w:tcPr>
           <w:p>
             <w:r>
@@ -2277,6 +2269,7 @@
         <w:tc>
           <w:tcPr>
             <w:tcW w:w="4513" w:type="dxa"/>
+            <w:tcMar/>
           </w:tcPr>
           <w:p>
             <w:pPr>
@@ -2301,6 +2294,7 @@
         <w:tc>
           <w:tcPr>
             <w:tcW w:w="4513" w:type="dxa"/>
+            <w:tcMar/>
           </w:tcPr>
           <w:p>
             <w:r>
@@ -2311,6 +2305,7 @@
         <w:tc>
           <w:tcPr>
             <w:tcW w:w="4513" w:type="dxa"/>
+            <w:tcMar/>
           </w:tcPr>
           <w:p>
             <w:pPr>
@@ -2335,6 +2330,7 @@
         <w:tc>
           <w:tcPr>
             <w:tcW w:w="4513" w:type="dxa"/>
+            <w:tcMar/>
           </w:tcPr>
           <w:p>
             <w:r>
@@ -2345,6 +2341,7 @@
         <w:tc>
           <w:tcPr>
             <w:tcW w:w="4513" w:type="dxa"/>
+            <w:tcMar/>
           </w:tcPr>
           <w:p/>
         </w:tc>
@@ -2353,6 +2350,7 @@
         <w:tc>
           <w:tcPr>
             <w:tcW w:w="4513" w:type="dxa"/>
+            <w:tcMar/>
           </w:tcPr>
           <w:p>
             <w:r>
@@ -2363,6 +2361,7 @@
         <w:tc>
           <w:tcPr>
             <w:tcW w:w="4513" w:type="dxa"/>
+            <w:tcMar/>
           </w:tcPr>
           <w:p/>
         </w:tc>
@@ -2371,6 +2370,7 @@
         <w:tc>
           <w:tcPr>
             <w:tcW w:w="4513" w:type="dxa"/>
+            <w:tcMar/>
           </w:tcPr>
           <w:p>
             <w:r>
@@ -2381,6 +2381,7 @@
         <w:tc>
           <w:tcPr>
             <w:tcW w:w="4513" w:type="dxa"/>
+            <w:tcMar/>
           </w:tcPr>
           <w:p/>
         </w:tc>
@@ -2402,6 +2403,7 @@
         <w:tc>
           <w:tcPr>
             <w:tcW w:w="4513" w:type="dxa"/>
+            <w:tcMar/>
           </w:tcPr>
           <w:p>
             <w:r>
@@ -2412,6 +2414,7 @@
         <w:tc>
           <w:tcPr>
             <w:tcW w:w="4513" w:type="dxa"/>
+            <w:tcMar/>
           </w:tcPr>
           <w:p>
             <w:pPr>
@@ -2425,7 +2428,23 @@
                 <w:rFonts w:ascii="Calibri" w:hAnsi="Calibri" w:eastAsia="Calibri" w:cs="Calibri"/>
                 <w:lang w:val="ro"/>
               </w:rPr>
-              <w:t>6.Adaugarea unui anunt nou, in calitate de “vanzator”.</w:t>
+              <w:t>7.Adaugarea unui anunt nou, in calitate de “</w:t>
+            </w:r>
+            <w:proofErr w:type="spellStart"/>
+            <w:r>
+              <w:rPr>
+                <w:rFonts w:ascii="Calibri" w:hAnsi="Calibri" w:eastAsia="Calibri" w:cs="Calibri"/>
+                <w:lang w:val="ro"/>
+              </w:rPr>
+              <w:t>vanzator</w:t>
+            </w:r>
+            <w:proofErr w:type="spellEnd"/>
+            <w:r>
+              <w:rPr>
+                <w:rFonts w:ascii="Calibri" w:hAnsi="Calibri" w:eastAsia="Calibri" w:cs="Calibri"/>
+                <w:lang w:val="ro"/>
+              </w:rPr>
+              <w:t>”.</w:t>
             </w:r>
           </w:p>
         </w:tc>
@@ -2434,6 +2453,7 @@
         <w:tc>
           <w:tcPr>
             <w:tcW w:w="4513" w:type="dxa"/>
+            <w:tcMar/>
           </w:tcPr>
           <w:p>
             <w:r>
@@ -2444,6 +2464,7 @@
         <w:tc>
           <w:tcPr>
             <w:tcW w:w="4513" w:type="dxa"/>
+            <w:tcMar/>
           </w:tcPr>
           <w:p>
             <w:pPr>
@@ -2468,6 +2489,7 @@
         <w:tc>
           <w:tcPr>
             <w:tcW w:w="4513" w:type="dxa"/>
+            <w:tcMar/>
           </w:tcPr>
           <w:p>
             <w:r>
@@ -2478,6 +2500,7 @@
         <w:tc>
           <w:tcPr>
             <w:tcW w:w="4513" w:type="dxa"/>
+            <w:tcMar/>
           </w:tcPr>
           <w:p>
             <w:pPr>
@@ -2502,6 +2525,7 @@
         <w:tc>
           <w:tcPr>
             <w:tcW w:w="4513" w:type="dxa"/>
+            <w:tcMar/>
           </w:tcPr>
           <w:p>
             <w:r>
@@ -2512,6 +2536,7 @@
         <w:tc>
           <w:tcPr>
             <w:tcW w:w="4513" w:type="dxa"/>
+            <w:tcMar/>
           </w:tcPr>
           <w:p/>
         </w:tc>
@@ -2520,6 +2545,7 @@
         <w:tc>
           <w:tcPr>
             <w:tcW w:w="4513" w:type="dxa"/>
+            <w:tcMar/>
           </w:tcPr>
           <w:p>
             <w:r>
@@ -2531,6 +2557,7 @@
         <w:tc>
           <w:tcPr>
             <w:tcW w:w="4513" w:type="dxa"/>
+            <w:tcMar/>
           </w:tcPr>
           <w:p/>
         </w:tc>
@@ -2539,6 +2566,7 @@
         <w:tc>
           <w:tcPr>
             <w:tcW w:w="4513" w:type="dxa"/>
+            <w:tcMar/>
           </w:tcPr>
           <w:p>
             <w:r>
@@ -2549,6 +2577,7 @@
         <w:tc>
           <w:tcPr>
             <w:tcW w:w="4513" w:type="dxa"/>
+            <w:tcMar/>
           </w:tcPr>
           <w:p/>
         </w:tc>
@@ -2570,6 +2599,7 @@
         <w:tc>
           <w:tcPr>
             <w:tcW w:w="4513" w:type="dxa"/>
+            <w:tcMar/>
           </w:tcPr>
           <w:p>
             <w:r>
@@ -2580,6 +2610,7 @@
         <w:tc>
           <w:tcPr>
             <w:tcW w:w="4513" w:type="dxa"/>
+            <w:tcMar/>
           </w:tcPr>
           <w:p>
             <w:pPr>
@@ -2593,7 +2624,71 @@
                 <w:rFonts w:ascii="Calibri" w:hAnsi="Calibri" w:eastAsia="Calibri" w:cs="Calibri"/>
                 <w:lang w:val="ro"/>
               </w:rPr>
-              <w:t>7.In calitate de user tip “Cumparator”, se verifica adaugarea unui anunt in lista “Anunturi favorite”.</w:t>
+              <w:t>8.In calitate de user tip “</w:t>
+            </w:r>
+            <w:proofErr w:type="spellStart"/>
+            <w:r>
+              <w:rPr>
+                <w:rFonts w:ascii="Calibri" w:hAnsi="Calibri" w:eastAsia="Calibri" w:cs="Calibri"/>
+                <w:lang w:val="ro"/>
+              </w:rPr>
+              <w:t>Cumparator</w:t>
+            </w:r>
+            <w:proofErr w:type="spellEnd"/>
+            <w:r>
+              <w:rPr>
+                <w:rFonts w:ascii="Calibri" w:hAnsi="Calibri" w:eastAsia="Calibri" w:cs="Calibri"/>
+                <w:lang w:val="ro"/>
+              </w:rPr>
+              <w:t xml:space="preserve">”, se verifica </w:t>
+            </w:r>
+            <w:proofErr w:type="spellStart"/>
+            <w:r>
+              <w:rPr>
+                <w:rFonts w:ascii="Calibri" w:hAnsi="Calibri" w:eastAsia="Calibri" w:cs="Calibri"/>
+                <w:lang w:val="ro"/>
+              </w:rPr>
+              <w:t>adaugarea</w:t>
+            </w:r>
+            <w:proofErr w:type="spellEnd"/>
+            <w:r>
+              <w:rPr>
+                <w:rFonts w:ascii="Calibri" w:hAnsi="Calibri" w:eastAsia="Calibri" w:cs="Calibri"/>
+                <w:lang w:val="ro"/>
+              </w:rPr>
+              <w:t xml:space="preserve"> unui </w:t>
+            </w:r>
+            <w:proofErr w:type="spellStart"/>
+            <w:r>
+              <w:rPr>
+                <w:rFonts w:ascii="Calibri" w:hAnsi="Calibri" w:eastAsia="Calibri" w:cs="Calibri"/>
+                <w:lang w:val="ro"/>
+              </w:rPr>
+              <w:t>anunt</w:t>
+            </w:r>
+            <w:proofErr w:type="spellEnd"/>
+            <w:r>
+              <w:rPr>
+                <w:rFonts w:ascii="Calibri" w:hAnsi="Calibri" w:eastAsia="Calibri" w:cs="Calibri"/>
+                <w:lang w:val="ro"/>
+              </w:rPr>
+              <w:t xml:space="preserve"> in lista “</w:t>
+            </w:r>
+            <w:proofErr w:type="spellStart"/>
+            <w:r>
+              <w:rPr>
+                <w:rFonts w:ascii="Calibri" w:hAnsi="Calibri" w:eastAsia="Calibri" w:cs="Calibri"/>
+                <w:lang w:val="ro"/>
+              </w:rPr>
+              <w:t>Anunturi</w:t>
+            </w:r>
+            <w:proofErr w:type="spellEnd"/>
+            <w:r>
+              <w:rPr>
+                <w:rFonts w:ascii="Calibri" w:hAnsi="Calibri" w:eastAsia="Calibri" w:cs="Calibri"/>
+                <w:lang w:val="ro"/>
+              </w:rPr>
+              <w:t xml:space="preserve"> favorite”.</w:t>
             </w:r>
           </w:p>
         </w:tc>
@@ -2602,6 +2697,7 @@
         <w:tc>
           <w:tcPr>
             <w:tcW w:w="4513" w:type="dxa"/>
+            <w:tcMar/>
           </w:tcPr>
           <w:p>
             <w:r>
@@ -2612,6 +2708,7 @@
         <w:tc>
           <w:tcPr>
             <w:tcW w:w="4513" w:type="dxa"/>
+            <w:tcMar/>
           </w:tcPr>
           <w:p>
             <w:pPr>
@@ -2636,6 +2733,7 @@
         <w:tc>
           <w:tcPr>
             <w:tcW w:w="4513" w:type="dxa"/>
+            <w:tcMar/>
           </w:tcPr>
           <w:p>
             <w:r>
@@ -2646,6 +2744,7 @@
         <w:tc>
           <w:tcPr>
             <w:tcW w:w="4513" w:type="dxa"/>
+            <w:tcMar/>
           </w:tcPr>
           <w:p>
             <w:pPr>
@@ -2670,6 +2769,7 @@
         <w:tc>
           <w:tcPr>
             <w:tcW w:w="4513" w:type="dxa"/>
+            <w:tcMar/>
           </w:tcPr>
           <w:p>
             <w:r>
@@ -2680,6 +2780,7 @@
         <w:tc>
           <w:tcPr>
             <w:tcW w:w="4513" w:type="dxa"/>
+            <w:tcMar/>
           </w:tcPr>
           <w:p/>
         </w:tc>
@@ -2688,6 +2789,7 @@
         <w:tc>
           <w:tcPr>
             <w:tcW w:w="4513" w:type="dxa"/>
+            <w:tcMar/>
           </w:tcPr>
           <w:p>
             <w:r>
@@ -2698,6 +2800,7 @@
         <w:tc>
           <w:tcPr>
             <w:tcW w:w="4513" w:type="dxa"/>
+            <w:tcMar/>
           </w:tcPr>
           <w:p/>
         </w:tc>
@@ -2706,6 +2809,7 @@
         <w:tc>
           <w:tcPr>
             <w:tcW w:w="4513" w:type="dxa"/>
+            <w:tcMar/>
           </w:tcPr>
           <w:p>
             <w:r>
@@ -2716,6 +2820,7 @@
         <w:tc>
           <w:tcPr>
             <w:tcW w:w="4513" w:type="dxa"/>
+            <w:tcMar/>
           </w:tcPr>
           <w:p/>
         </w:tc>
@@ -2737,6 +2842,7 @@
         <w:tc>
           <w:tcPr>
             <w:tcW w:w="4590" w:type="dxa"/>
+            <w:tcMar/>
           </w:tcPr>
           <w:p>
             <w:r>
@@ -2747,6 +2853,7 @@
         <w:tc>
           <w:tcPr>
             <w:tcW w:w="4436" w:type="dxa"/>
+            <w:tcMar/>
           </w:tcPr>
           <w:p>
             <w:pPr>
@@ -2760,7 +2867,7 @@
                 <w:rFonts w:ascii="Calibri" w:hAnsi="Calibri" w:eastAsia="Calibri" w:cs="Calibri"/>
                 <w:lang w:val="ro"/>
               </w:rPr>
-              <w:t>8.Testarea butonului de “log out”</w:t>
+              <w:t>9.Testarea butonului de “log out”</w:t>
             </w:r>
           </w:p>
         </w:tc>
@@ -2769,6 +2876,7 @@
         <w:tc>
           <w:tcPr>
             <w:tcW w:w="4590" w:type="dxa"/>
+            <w:tcMar/>
           </w:tcPr>
           <w:p>
             <w:r>
@@ -2779,6 +2887,7 @@
         <w:tc>
           <w:tcPr>
             <w:tcW w:w="4436" w:type="dxa"/>
+            <w:tcMar/>
           </w:tcPr>
           <w:p>
             <w:pPr>
@@ -2803,6 +2912,7 @@
         <w:tc>
           <w:tcPr>
             <w:tcW w:w="4590" w:type="dxa"/>
+            <w:tcMar/>
           </w:tcPr>
           <w:p>
             <w:r>
@@ -2813,6 +2923,7 @@
         <w:tc>
           <w:tcPr>
             <w:tcW w:w="4436" w:type="dxa"/>
+            <w:tcMar/>
           </w:tcPr>
           <w:p>
             <w:pPr>
@@ -2837,6 +2948,7 @@
         <w:tc>
           <w:tcPr>
             <w:tcW w:w="4590" w:type="dxa"/>
+            <w:tcMar/>
           </w:tcPr>
           <w:p>
             <w:r>
@@ -2847,6 +2959,7 @@
         <w:tc>
           <w:tcPr>
             <w:tcW w:w="4436" w:type="dxa"/>
+            <w:tcMar/>
           </w:tcPr>
           <w:p/>
         </w:tc>
@@ -2855,6 +2968,7 @@
         <w:tc>
           <w:tcPr>
             <w:tcW w:w="4590" w:type="dxa"/>
+            <w:tcMar/>
           </w:tcPr>
           <w:p>
             <w:r>
@@ -2865,6 +2979,7 @@
         <w:tc>
           <w:tcPr>
             <w:tcW w:w="4436" w:type="dxa"/>
+            <w:tcMar/>
           </w:tcPr>
           <w:p/>
         </w:tc>
@@ -2873,6 +2988,7 @@
         <w:tc>
           <w:tcPr>
             <w:tcW w:w="4590" w:type="dxa"/>
+            <w:tcMar/>
           </w:tcPr>
           <w:p>
             <w:r>
@@ -2883,12 +2999,840 @@
         <w:tc>
           <w:tcPr>
             <w:tcW w:w="4436" w:type="dxa"/>
+            <w:tcMar/>
           </w:tcPr>
           <w:p/>
         </w:tc>
       </w:tr>
     </w:tbl>
-    <w:p/>
+    <w:tbl>
+      <w:tblPr>
+        <w:tblStyle w:val="Tabelgril"/>
+        <w:tblW w:w="0" w:type="auto"/>
+        <w:tblLook w:val="06A0" w:firstRow="1" w:lastRow="0" w:firstColumn="1" w:lastColumn="0" w:noHBand="1" w:noVBand="1"/>
+      </w:tblPr>
+      <w:tblGrid>
+        <w:gridCol w:w="4590"/>
+        <w:gridCol w:w="4436"/>
+      </w:tblGrid>
+      <w:tr>
+        <w:tc>
+          <w:tcPr>
+            <w:tcW w:w="4590" w:type="dxa"/>
+            <w:tcMar/>
+          </w:tcPr>
+          <w:p>
+            <w:r>
+              <w:rPr/>
+              <w:t>Numărul și textul cerinței</w:t>
+            </w:r>
+          </w:p>
+        </w:tc>
+        <w:tc>
+          <w:tcPr>
+            <w:tcW w:w="4436" w:type="dxa"/>
+            <w:tcMar/>
+          </w:tcPr>
+          <w:p>
+            <w:pPr>
+              <w:rPr>
+                <w:rFonts w:ascii="Calibri" w:hAnsi="Calibri" w:eastAsia="Calibri" w:cs="Calibri"/>
+                <w:lang w:val="ro"/>
+              </w:rPr>
+            </w:pPr>
+            <w:r>
+              <w:rPr>
+                <w:rFonts w:ascii="Calibri" w:hAnsi="Calibri" w:eastAsia="Calibri" w:cs="Calibri"/>
+                <w:lang w:val="ro"/>
+              </w:rPr>
+              <w:t>10.Testarea functionalitatii “</w:t>
+            </w:r>
+            <w:proofErr w:type="spellStart"/>
+            <w:r>
+              <w:rPr>
+                <w:rFonts w:ascii="Calibri" w:hAnsi="Calibri" w:eastAsia="Calibri" w:cs="Calibri"/>
+                <w:lang w:val="ro"/>
+              </w:rPr>
+              <w:t>Keep</w:t>
+            </w:r>
+            <w:proofErr w:type="spellEnd"/>
+            <w:r>
+              <w:rPr>
+                <w:rFonts w:ascii="Calibri" w:hAnsi="Calibri" w:eastAsia="Calibri" w:cs="Calibri"/>
+                <w:lang w:val="ro"/>
+              </w:rPr>
+              <w:t xml:space="preserve"> </w:t>
+            </w:r>
+            <w:proofErr w:type="spellStart"/>
+            <w:r>
+              <w:rPr>
+                <w:rFonts w:ascii="Calibri" w:hAnsi="Calibri" w:eastAsia="Calibri" w:cs="Calibri"/>
+                <w:lang w:val="ro"/>
+              </w:rPr>
+              <w:t>me</w:t>
+            </w:r>
+            <w:proofErr w:type="spellEnd"/>
+            <w:r>
+              <w:rPr>
+                <w:rFonts w:ascii="Calibri" w:hAnsi="Calibri" w:eastAsia="Calibri" w:cs="Calibri"/>
+                <w:lang w:val="ro"/>
+              </w:rPr>
+              <w:t xml:space="preserve"> </w:t>
+            </w:r>
+            <w:proofErr w:type="spellStart"/>
+            <w:r>
+              <w:rPr>
+                <w:rFonts w:ascii="Calibri" w:hAnsi="Calibri" w:eastAsia="Calibri" w:cs="Calibri"/>
+                <w:lang w:val="ro"/>
+              </w:rPr>
+              <w:t>logged</w:t>
+            </w:r>
+            <w:proofErr w:type="spellEnd"/>
+            <w:r>
+              <w:rPr>
+                <w:rFonts w:ascii="Calibri" w:hAnsi="Calibri" w:eastAsia="Calibri" w:cs="Calibri"/>
+                <w:lang w:val="ro"/>
+              </w:rPr>
+              <w:t xml:space="preserve"> in”.</w:t>
+            </w:r>
+          </w:p>
+        </w:tc>
+      </w:tr>
+      <w:tr>
+        <w:tc>
+          <w:tcPr>
+            <w:tcW w:w="4590" w:type="dxa"/>
+            <w:tcMar/>
+          </w:tcPr>
+          <w:p>
+            <w:r>
+              <w:rPr/>
+              <w:t>Modalitate de testare</w:t>
+            </w:r>
+          </w:p>
+        </w:tc>
+        <w:tc>
+          <w:tcPr>
+            <w:tcW w:w="4436" w:type="dxa"/>
+            <w:tcMar/>
+          </w:tcPr>
+          <w:p>
+            <w:pPr>
+              <w:rPr>
+                <w:rFonts w:ascii="Segoe UI" w:hAnsi="Segoe UI" w:eastAsia="Segoe UI" w:cs="Segoe UI"/>
+                <w:sz w:val="21"/>
+                <w:szCs w:val="21"/>
+              </w:rPr>
+            </w:pPr>
+            <w:proofErr w:type="spellStart"/>
+            <w:r>
+              <w:rPr>
+                <w:rFonts w:ascii="Segoe UI" w:hAnsi="Segoe UI" w:eastAsia="Segoe UI" w:cs="Segoe UI"/>
+                <w:sz w:val="21"/>
+                <w:szCs w:val="21"/>
+              </w:rPr>
+              <w:t>Inainte</w:t>
+            </w:r>
+            <w:proofErr w:type="spellEnd"/>
+            <w:r>
+              <w:rPr>
+                <w:rFonts w:ascii="Segoe UI" w:hAnsi="Segoe UI" w:eastAsia="Segoe UI" w:cs="Segoe UI"/>
+                <w:sz w:val="21"/>
+                <w:szCs w:val="21"/>
+              </w:rPr>
+              <w:t xml:space="preserve"> de </w:t>
+            </w:r>
+            <w:proofErr w:type="spellStart"/>
+            <w:r>
+              <w:rPr>
+                <w:rFonts w:ascii="Segoe UI" w:hAnsi="Segoe UI" w:eastAsia="Segoe UI" w:cs="Segoe UI"/>
+                <w:sz w:val="21"/>
+                <w:szCs w:val="21"/>
+              </w:rPr>
+              <w:t>logare</w:t>
+            </w:r>
+            <w:proofErr w:type="spellEnd"/>
+            <w:r>
+              <w:rPr>
+                <w:rFonts w:ascii="Segoe UI" w:hAnsi="Segoe UI" w:eastAsia="Segoe UI" w:cs="Segoe UI"/>
+                <w:sz w:val="21"/>
+                <w:szCs w:val="21"/>
+              </w:rPr>
+              <w:t xml:space="preserve"> se va bifa </w:t>
+            </w:r>
+            <w:proofErr w:type="spellStart"/>
+            <w:r>
+              <w:rPr>
+                <w:rFonts w:ascii="Segoe UI" w:hAnsi="Segoe UI" w:eastAsia="Segoe UI" w:cs="Segoe UI"/>
+                <w:sz w:val="21"/>
+                <w:szCs w:val="21"/>
+              </w:rPr>
+              <w:t>casuta</w:t>
+            </w:r>
+            <w:proofErr w:type="spellEnd"/>
+            <w:r>
+              <w:rPr>
+                <w:rFonts w:ascii="Segoe UI" w:hAnsi="Segoe UI" w:eastAsia="Segoe UI" w:cs="Segoe UI"/>
+                <w:sz w:val="21"/>
+                <w:szCs w:val="21"/>
+              </w:rPr>
+              <w:t xml:space="preserve"> “</w:t>
+            </w:r>
+            <w:proofErr w:type="spellStart"/>
+            <w:r>
+              <w:rPr>
+                <w:rFonts w:ascii="Segoe UI" w:hAnsi="Segoe UI" w:eastAsia="Segoe UI" w:cs="Segoe UI"/>
+                <w:sz w:val="21"/>
+                <w:szCs w:val="21"/>
+              </w:rPr>
+              <w:t>Keep</w:t>
+            </w:r>
+            <w:proofErr w:type="spellEnd"/>
+            <w:r>
+              <w:rPr>
+                <w:rFonts w:ascii="Segoe UI" w:hAnsi="Segoe UI" w:eastAsia="Segoe UI" w:cs="Segoe UI"/>
+                <w:sz w:val="21"/>
+                <w:szCs w:val="21"/>
+              </w:rPr>
+              <w:t xml:space="preserve"> </w:t>
+            </w:r>
+            <w:proofErr w:type="spellStart"/>
+            <w:r>
+              <w:rPr>
+                <w:rFonts w:ascii="Segoe UI" w:hAnsi="Segoe UI" w:eastAsia="Segoe UI" w:cs="Segoe UI"/>
+                <w:sz w:val="21"/>
+                <w:szCs w:val="21"/>
+              </w:rPr>
+              <w:t>me</w:t>
+            </w:r>
+            <w:proofErr w:type="spellEnd"/>
+            <w:r>
+              <w:rPr>
+                <w:rFonts w:ascii="Segoe UI" w:hAnsi="Segoe UI" w:eastAsia="Segoe UI" w:cs="Segoe UI"/>
+                <w:sz w:val="21"/>
+                <w:szCs w:val="21"/>
+              </w:rPr>
+              <w:t xml:space="preserve"> </w:t>
+            </w:r>
+            <w:proofErr w:type="spellStart"/>
+            <w:r>
+              <w:rPr>
+                <w:rFonts w:ascii="Segoe UI" w:hAnsi="Segoe UI" w:eastAsia="Segoe UI" w:cs="Segoe UI"/>
+                <w:sz w:val="21"/>
+                <w:szCs w:val="21"/>
+              </w:rPr>
+              <w:t>logged</w:t>
+            </w:r>
+            <w:proofErr w:type="spellEnd"/>
+            <w:r>
+              <w:rPr>
+                <w:rFonts w:ascii="Segoe UI" w:hAnsi="Segoe UI" w:eastAsia="Segoe UI" w:cs="Segoe UI"/>
+                <w:sz w:val="21"/>
+                <w:szCs w:val="21"/>
+              </w:rPr>
+              <w:t xml:space="preserve"> in”. Utilizatorul introduce datele de conectare, se </w:t>
+            </w:r>
+            <w:proofErr w:type="spellStart"/>
+            <w:r>
+              <w:rPr>
+                <w:rFonts w:ascii="Segoe UI" w:hAnsi="Segoe UI" w:eastAsia="Segoe UI" w:cs="Segoe UI"/>
+                <w:sz w:val="21"/>
+                <w:szCs w:val="21"/>
+              </w:rPr>
+              <w:t>conecteaza</w:t>
+            </w:r>
+            <w:proofErr w:type="spellEnd"/>
+            <w:r>
+              <w:rPr>
+                <w:rFonts w:ascii="Segoe UI" w:hAnsi="Segoe UI" w:eastAsia="Segoe UI" w:cs="Segoe UI"/>
+                <w:sz w:val="21"/>
+                <w:szCs w:val="21"/>
+              </w:rPr>
+              <w:t xml:space="preserve">. Utilizatorul </w:t>
+            </w:r>
+            <w:proofErr w:type="spellStart"/>
+            <w:r>
+              <w:rPr>
+                <w:rFonts w:ascii="Segoe UI" w:hAnsi="Segoe UI" w:eastAsia="Segoe UI" w:cs="Segoe UI"/>
+                <w:sz w:val="21"/>
+                <w:szCs w:val="21"/>
+              </w:rPr>
+              <w:t>opreste</w:t>
+            </w:r>
+            <w:proofErr w:type="spellEnd"/>
+            <w:r>
+              <w:rPr>
+                <w:rFonts w:ascii="Segoe UI" w:hAnsi="Segoe UI" w:eastAsia="Segoe UI" w:cs="Segoe UI"/>
+                <w:sz w:val="21"/>
+                <w:szCs w:val="21"/>
+              </w:rPr>
+              <w:t xml:space="preserve"> </w:t>
+            </w:r>
+            <w:proofErr w:type="spellStart"/>
+            <w:r>
+              <w:rPr>
+                <w:rFonts w:ascii="Segoe UI" w:hAnsi="Segoe UI" w:eastAsia="Segoe UI" w:cs="Segoe UI"/>
+                <w:sz w:val="21"/>
+                <w:szCs w:val="21"/>
+              </w:rPr>
+              <w:t>aplicatia</w:t>
+            </w:r>
+            <w:proofErr w:type="spellEnd"/>
+            <w:r>
+              <w:rPr>
+                <w:rFonts w:ascii="Segoe UI" w:hAnsi="Segoe UI" w:eastAsia="Segoe UI" w:cs="Segoe UI"/>
+                <w:sz w:val="21"/>
+                <w:szCs w:val="21"/>
+              </w:rPr>
+              <w:t xml:space="preserve">, </w:t>
+            </w:r>
+            <w:proofErr w:type="spellStart"/>
+            <w:r>
+              <w:rPr>
+                <w:rFonts w:ascii="Segoe UI" w:hAnsi="Segoe UI" w:eastAsia="Segoe UI" w:cs="Segoe UI"/>
+                <w:sz w:val="21"/>
+                <w:szCs w:val="21"/>
+              </w:rPr>
+              <w:t>fara</w:t>
+            </w:r>
+            <w:proofErr w:type="spellEnd"/>
+            <w:r>
+              <w:rPr>
+                <w:rFonts w:ascii="Segoe UI" w:hAnsi="Segoe UI" w:eastAsia="Segoe UI" w:cs="Segoe UI"/>
+                <w:sz w:val="21"/>
+                <w:szCs w:val="21"/>
+              </w:rPr>
+              <w:t xml:space="preserve"> sa se deconecteze de pe contul curent.</w:t>
+            </w:r>
+          </w:p>
+        </w:tc>
+      </w:tr>
+      <w:tr>
+        <w:tc>
+          <w:tcPr>
+            <w:tcW w:w="4590" w:type="dxa"/>
+            <w:tcMar/>
+          </w:tcPr>
+          <w:p>
+            <w:r>
+              <w:rPr/>
+              <w:t>Rezultatul așteptat</w:t>
+            </w:r>
+          </w:p>
+        </w:tc>
+        <w:tc>
+          <w:tcPr>
+            <w:tcW w:w="4436" w:type="dxa"/>
+            <w:tcMar/>
+          </w:tcPr>
+          <w:p>
+            <w:pPr>
+              <w:rPr>
+                <w:rFonts w:ascii="Segoe UI" w:hAnsi="Segoe UI" w:eastAsia="Segoe UI" w:cs="Segoe UI"/>
+                <w:sz w:val="21"/>
+                <w:szCs w:val="21"/>
+              </w:rPr>
+            </w:pPr>
+            <w:r>
+              <w:rPr>
+                <w:rFonts w:ascii="Segoe UI" w:hAnsi="Segoe UI" w:eastAsia="Segoe UI" w:cs="Segoe UI"/>
+                <w:sz w:val="21"/>
+                <w:szCs w:val="21"/>
+              </w:rPr>
+              <w:t xml:space="preserve">La repornirea </w:t>
+            </w:r>
+            <w:proofErr w:type="spellStart"/>
+            <w:r>
+              <w:rPr>
+                <w:rFonts w:ascii="Segoe UI" w:hAnsi="Segoe UI" w:eastAsia="Segoe UI" w:cs="Segoe UI"/>
+                <w:sz w:val="21"/>
+                <w:szCs w:val="21"/>
+              </w:rPr>
+              <w:t>aplicatiei</w:t>
+            </w:r>
+            <w:proofErr w:type="spellEnd"/>
+            <w:r>
+              <w:rPr>
+                <w:rFonts w:ascii="Segoe UI" w:hAnsi="Segoe UI" w:eastAsia="Segoe UI" w:cs="Segoe UI"/>
+                <w:sz w:val="21"/>
+                <w:szCs w:val="21"/>
+              </w:rPr>
+              <w:t xml:space="preserve"> se vor salva datele de conectare ale contului introdus anterior, </w:t>
+            </w:r>
+            <w:proofErr w:type="spellStart"/>
+            <w:r>
+              <w:rPr>
+                <w:rFonts w:ascii="Segoe UI" w:hAnsi="Segoe UI" w:eastAsia="Segoe UI" w:cs="Segoe UI"/>
+                <w:sz w:val="21"/>
+                <w:szCs w:val="21"/>
+              </w:rPr>
+              <w:t>fara</w:t>
+            </w:r>
+            <w:proofErr w:type="spellEnd"/>
+            <w:r>
+              <w:rPr>
+                <w:rFonts w:ascii="Segoe UI" w:hAnsi="Segoe UI" w:eastAsia="Segoe UI" w:cs="Segoe UI"/>
+                <w:sz w:val="21"/>
+                <w:szCs w:val="21"/>
+              </w:rPr>
+              <w:t xml:space="preserve"> sa mai fie nevoie de reconectare.</w:t>
+            </w:r>
+          </w:p>
+        </w:tc>
+      </w:tr>
+      <w:tr>
+        <w:tc>
+          <w:tcPr>
+            <w:tcW w:w="4590" w:type="dxa"/>
+            <w:tcMar/>
+          </w:tcPr>
+          <w:p>
+            <w:r>
+              <w:rPr/>
+              <w:t>Rezultatul obținut</w:t>
+            </w:r>
+          </w:p>
+        </w:tc>
+        <w:tc>
+          <w:tcPr>
+            <w:tcW w:w="4436" w:type="dxa"/>
+            <w:tcMar/>
+          </w:tcPr>
+          <w:p/>
+        </w:tc>
+      </w:tr>
+      <w:tr>
+        <w:tc>
+          <w:tcPr>
+            <w:tcW w:w="4590" w:type="dxa"/>
+            <w:tcMar/>
+          </w:tcPr>
+          <w:p>
+            <w:r>
+              <w:rPr/>
+              <w:t>Observații</w:t>
+            </w:r>
+          </w:p>
+        </w:tc>
+        <w:tc>
+          <w:tcPr>
+            <w:tcW w:w="4436" w:type="dxa"/>
+            <w:tcMar/>
+          </w:tcPr>
+          <w:p/>
+        </w:tc>
+      </w:tr>
+      <w:tr>
+        <w:tc>
+          <w:tcPr>
+            <w:tcW w:w="4590" w:type="dxa"/>
+            <w:tcMar/>
+          </w:tcPr>
+          <w:p>
+            <w:r>
+              <w:rPr/>
+              <w:t>Calificativ test</w:t>
+            </w:r>
+          </w:p>
+        </w:tc>
+        <w:tc>
+          <w:tcPr>
+            <w:tcW w:w="4436" w:type="dxa"/>
+            <w:tcMar/>
+          </w:tcPr>
+          <w:p/>
+        </w:tc>
+      </w:tr>
+    </w:tbl>
+    <w:p>
+      <w:pPr>
+        <w:pStyle w:val="Normal"/>
+      </w:pPr>
+    </w:p>
+    <w:tbl>
+      <w:tblPr>
+        <w:tblStyle w:val="Tabelgril"/>
+        <w:tblW w:w="0" w:type="auto"/>
+        <w:tblLook w:val="06A0" w:firstRow="1" w:lastRow="0" w:firstColumn="1" w:lastColumn="0" w:noHBand="1" w:noVBand="1"/>
+      </w:tblPr>
+      <w:tblGrid>
+        <w:gridCol w:w="4590"/>
+        <w:gridCol w:w="4436"/>
+      </w:tblGrid>
+      <w:tr>
+        <w:tc>
+          <w:tcPr>
+            <w:tcW w:w="4590" w:type="dxa"/>
+            <w:tcMar/>
+          </w:tcPr>
+          <w:p>
+            <w:r>
+              <w:rPr/>
+              <w:t>Numărul și textul cerinței</w:t>
+            </w:r>
+          </w:p>
+        </w:tc>
+        <w:tc>
+          <w:tcPr>
+            <w:tcW w:w="4436" w:type="dxa"/>
+            <w:tcMar/>
+          </w:tcPr>
+          <w:p>
+            <w:pPr>
+              <w:rPr>
+                <w:rFonts w:ascii="Calibri" w:hAnsi="Calibri" w:eastAsia="Calibri" w:cs="Calibri"/>
+                <w:lang w:val="ro"/>
+              </w:rPr>
+            </w:pPr>
+            <w:r>
+              <w:rPr>
+                <w:rFonts w:ascii="Calibri" w:hAnsi="Calibri" w:eastAsia="Calibri" w:cs="Calibri"/>
+                <w:lang w:val="ro"/>
+              </w:rPr>
+              <w:t>11.Eliminarea unui anunt din lista de anunturi favorite pentru utilizatorii de tip “</w:t>
+            </w:r>
+            <w:proofErr w:type="spellStart"/>
+            <w:r>
+              <w:rPr>
+                <w:rFonts w:ascii="Calibri" w:hAnsi="Calibri" w:eastAsia="Calibri" w:cs="Calibri"/>
+                <w:lang w:val="ro"/>
+              </w:rPr>
+              <w:t>Cumparator</w:t>
+            </w:r>
+            <w:proofErr w:type="spellEnd"/>
+            <w:r>
+              <w:rPr>
+                <w:rFonts w:ascii="Calibri" w:hAnsi="Calibri" w:eastAsia="Calibri" w:cs="Calibri"/>
+                <w:lang w:val="ro"/>
+              </w:rPr>
+              <w:t>”.</w:t>
+            </w:r>
+          </w:p>
+        </w:tc>
+      </w:tr>
+      <w:tr>
+        <w:tc>
+          <w:tcPr>
+            <w:tcW w:w="4590" w:type="dxa"/>
+            <w:tcMar/>
+          </w:tcPr>
+          <w:p>
+            <w:r>
+              <w:rPr/>
+              <w:t>Modalitate de testare</w:t>
+            </w:r>
+          </w:p>
+        </w:tc>
+        <w:tc>
+          <w:tcPr>
+            <w:tcW w:w="4436" w:type="dxa"/>
+            <w:tcMar/>
+          </w:tcPr>
+          <w:p>
+            <w:pPr>
+              <w:rPr>
+                <w:rFonts w:ascii="Segoe UI" w:hAnsi="Segoe UI" w:eastAsia="Segoe UI" w:cs="Segoe UI"/>
+                <w:sz w:val="21"/>
+                <w:szCs w:val="21"/>
+              </w:rPr>
+            </w:pPr>
+            <w:r>
+              <w:rPr>
+                <w:rFonts w:ascii="Segoe UI" w:hAnsi="Segoe UI" w:eastAsia="Segoe UI" w:cs="Segoe UI"/>
+                <w:sz w:val="21"/>
+                <w:szCs w:val="21"/>
+              </w:rPr>
+              <w:t xml:space="preserve">Se </w:t>
+            </w:r>
+            <w:proofErr w:type="spellStart"/>
+            <w:r>
+              <w:rPr>
+                <w:rFonts w:ascii="Segoe UI" w:hAnsi="Segoe UI" w:eastAsia="Segoe UI" w:cs="Segoe UI"/>
+                <w:sz w:val="21"/>
+                <w:szCs w:val="21"/>
+              </w:rPr>
+              <w:t>acceseaza</w:t>
+            </w:r>
+            <w:proofErr w:type="spellEnd"/>
+            <w:r>
+              <w:rPr>
+                <w:rFonts w:ascii="Segoe UI" w:hAnsi="Segoe UI" w:eastAsia="Segoe UI" w:cs="Segoe UI"/>
+                <w:sz w:val="21"/>
+                <w:szCs w:val="21"/>
+              </w:rPr>
+              <w:t xml:space="preserve"> lista de </w:t>
+            </w:r>
+            <w:proofErr w:type="spellStart"/>
+            <w:r>
+              <w:rPr>
+                <w:rFonts w:ascii="Segoe UI" w:hAnsi="Segoe UI" w:eastAsia="Segoe UI" w:cs="Segoe UI"/>
+                <w:sz w:val="21"/>
+                <w:szCs w:val="21"/>
+              </w:rPr>
+              <w:t>anunturi</w:t>
+            </w:r>
+            <w:proofErr w:type="spellEnd"/>
+            <w:r>
+              <w:rPr>
+                <w:rFonts w:ascii="Segoe UI" w:hAnsi="Segoe UI" w:eastAsia="Segoe UI" w:cs="Segoe UI"/>
+                <w:sz w:val="21"/>
+                <w:szCs w:val="21"/>
+              </w:rPr>
+              <w:t xml:space="preserve"> favorite. In dreptul </w:t>
+            </w:r>
+            <w:proofErr w:type="spellStart"/>
+            <w:r>
+              <w:rPr>
+                <w:rFonts w:ascii="Segoe UI" w:hAnsi="Segoe UI" w:eastAsia="Segoe UI" w:cs="Segoe UI"/>
+                <w:sz w:val="21"/>
+                <w:szCs w:val="21"/>
+              </w:rPr>
+              <w:t>anuntului</w:t>
+            </w:r>
+            <w:proofErr w:type="spellEnd"/>
+            <w:r>
+              <w:rPr>
+                <w:rFonts w:ascii="Segoe UI" w:hAnsi="Segoe UI" w:eastAsia="Segoe UI" w:cs="Segoe UI"/>
+                <w:sz w:val="21"/>
+                <w:szCs w:val="21"/>
+              </w:rPr>
+              <w:t xml:space="preserve"> pe care vrem sa </w:t>
+            </w:r>
+            <w:proofErr w:type="spellStart"/>
+            <w:r>
+              <w:rPr>
+                <w:rFonts w:ascii="Segoe UI" w:hAnsi="Segoe UI" w:eastAsia="Segoe UI" w:cs="Segoe UI"/>
+                <w:sz w:val="21"/>
+                <w:szCs w:val="21"/>
+              </w:rPr>
+              <w:t>il</w:t>
+            </w:r>
+            <w:proofErr w:type="spellEnd"/>
+            <w:r>
+              <w:rPr>
+                <w:rFonts w:ascii="Segoe UI" w:hAnsi="Segoe UI" w:eastAsia="Segoe UI" w:cs="Segoe UI"/>
+                <w:sz w:val="21"/>
+                <w:szCs w:val="21"/>
+              </w:rPr>
+              <w:t xml:space="preserve"> eliminam se va face click pe </w:t>
+            </w:r>
+            <w:proofErr w:type="spellStart"/>
+            <w:r>
+              <w:rPr>
+                <w:rFonts w:ascii="Segoe UI" w:hAnsi="Segoe UI" w:eastAsia="Segoe UI" w:cs="Segoe UI"/>
+                <w:sz w:val="21"/>
+                <w:szCs w:val="21"/>
+              </w:rPr>
+              <w:t>optiunea</w:t>
+            </w:r>
+            <w:proofErr w:type="spellEnd"/>
+            <w:r>
+              <w:rPr>
+                <w:rFonts w:ascii="Segoe UI" w:hAnsi="Segoe UI" w:eastAsia="Segoe UI" w:cs="Segoe UI"/>
+                <w:sz w:val="21"/>
+                <w:szCs w:val="21"/>
+              </w:rPr>
+              <w:t xml:space="preserve"> “Elimina din lista”.</w:t>
+            </w:r>
+          </w:p>
+        </w:tc>
+      </w:tr>
+      <w:tr>
+        <w:tc>
+          <w:tcPr>
+            <w:tcW w:w="4590" w:type="dxa"/>
+            <w:tcMar/>
+          </w:tcPr>
+          <w:p>
+            <w:r>
+              <w:rPr/>
+              <w:t>Rezultatul așteptat</w:t>
+            </w:r>
+          </w:p>
+        </w:tc>
+        <w:tc>
+          <w:tcPr>
+            <w:tcW w:w="4436" w:type="dxa"/>
+            <w:tcMar/>
+          </w:tcPr>
+          <w:p>
+            <w:pPr>
+              <w:rPr>
+                <w:rFonts w:ascii="Segoe UI" w:hAnsi="Segoe UI" w:eastAsia="Segoe UI" w:cs="Segoe UI"/>
+                <w:sz w:val="21"/>
+                <w:szCs w:val="21"/>
+              </w:rPr>
+            </w:pPr>
+            <w:r>
+              <w:rPr>
+                <w:rFonts w:ascii="Segoe UI" w:hAnsi="Segoe UI" w:eastAsia="Segoe UI" w:cs="Segoe UI"/>
+                <w:sz w:val="21"/>
+                <w:szCs w:val="21"/>
+              </w:rPr>
+              <w:t xml:space="preserve">Lista de </w:t>
+            </w:r>
+            <w:proofErr w:type="spellStart"/>
+            <w:r>
+              <w:rPr>
+                <w:rFonts w:ascii="Segoe UI" w:hAnsi="Segoe UI" w:eastAsia="Segoe UI" w:cs="Segoe UI"/>
+                <w:sz w:val="21"/>
+                <w:szCs w:val="21"/>
+              </w:rPr>
+              <w:t>anunturi</w:t>
+            </w:r>
+            <w:proofErr w:type="spellEnd"/>
+            <w:r>
+              <w:rPr>
+                <w:rFonts w:ascii="Segoe UI" w:hAnsi="Segoe UI" w:eastAsia="Segoe UI" w:cs="Segoe UI"/>
+                <w:sz w:val="21"/>
+                <w:szCs w:val="21"/>
+              </w:rPr>
+              <w:t xml:space="preserve"> favorite se va modifica, fiind </w:t>
+            </w:r>
+            <w:proofErr w:type="spellStart"/>
+            <w:r>
+              <w:rPr>
+                <w:rFonts w:ascii="Segoe UI" w:hAnsi="Segoe UI" w:eastAsia="Segoe UI" w:cs="Segoe UI"/>
+                <w:sz w:val="21"/>
+                <w:szCs w:val="21"/>
+              </w:rPr>
+              <w:t>sters</w:t>
+            </w:r>
+            <w:proofErr w:type="spellEnd"/>
+            <w:r>
+              <w:rPr>
+                <w:rFonts w:ascii="Segoe UI" w:hAnsi="Segoe UI" w:eastAsia="Segoe UI" w:cs="Segoe UI"/>
+                <w:sz w:val="21"/>
+                <w:szCs w:val="21"/>
+              </w:rPr>
+              <w:t xml:space="preserve"> </w:t>
+            </w:r>
+            <w:proofErr w:type="spellStart"/>
+            <w:r>
+              <w:rPr>
+                <w:rFonts w:ascii="Segoe UI" w:hAnsi="Segoe UI" w:eastAsia="Segoe UI" w:cs="Segoe UI"/>
+                <w:sz w:val="21"/>
+                <w:szCs w:val="21"/>
+              </w:rPr>
+              <w:t>anuntul</w:t>
+            </w:r>
+            <w:proofErr w:type="spellEnd"/>
+            <w:r>
+              <w:rPr>
+                <w:rFonts w:ascii="Segoe UI" w:hAnsi="Segoe UI" w:eastAsia="Segoe UI" w:cs="Segoe UI"/>
+                <w:sz w:val="21"/>
+                <w:szCs w:val="21"/>
+              </w:rPr>
+              <w:t xml:space="preserve"> pentru care sa </w:t>
+            </w:r>
+            <w:proofErr w:type="spellStart"/>
+            <w:r>
+              <w:rPr>
+                <w:rFonts w:ascii="Segoe UI" w:hAnsi="Segoe UI" w:eastAsia="Segoe UI" w:cs="Segoe UI"/>
+                <w:sz w:val="21"/>
+                <w:szCs w:val="21"/>
+              </w:rPr>
+              <w:t>facut</w:t>
+            </w:r>
+            <w:proofErr w:type="spellEnd"/>
+            <w:r>
+              <w:rPr>
+                <w:rFonts w:ascii="Segoe UI" w:hAnsi="Segoe UI" w:eastAsia="Segoe UI" w:cs="Segoe UI"/>
+                <w:sz w:val="21"/>
+                <w:szCs w:val="21"/>
+              </w:rPr>
+              <w:t xml:space="preserve"> click pe </w:t>
+            </w:r>
+            <w:proofErr w:type="spellStart"/>
+            <w:r>
+              <w:rPr>
+                <w:rFonts w:ascii="Segoe UI" w:hAnsi="Segoe UI" w:eastAsia="Segoe UI" w:cs="Segoe UI"/>
+                <w:sz w:val="21"/>
+                <w:szCs w:val="21"/>
+              </w:rPr>
+              <w:t>optiunea</w:t>
+            </w:r>
+            <w:proofErr w:type="spellEnd"/>
+            <w:r>
+              <w:rPr>
+                <w:rFonts w:ascii="Segoe UI" w:hAnsi="Segoe UI" w:eastAsia="Segoe UI" w:cs="Segoe UI"/>
+                <w:sz w:val="21"/>
+                <w:szCs w:val="21"/>
+              </w:rPr>
+              <w:t xml:space="preserve"> “Elimina din lista”.</w:t>
+            </w:r>
+          </w:p>
+        </w:tc>
+      </w:tr>
+      <w:tr>
+        <w:tc>
+          <w:tcPr>
+            <w:tcW w:w="4590" w:type="dxa"/>
+            <w:tcMar/>
+          </w:tcPr>
+          <w:p>
+            <w:r>
+              <w:rPr/>
+              <w:t>Rezultatul obținut</w:t>
+            </w:r>
+          </w:p>
+        </w:tc>
+        <w:tc>
+          <w:tcPr>
+            <w:tcW w:w="4436" w:type="dxa"/>
+            <w:tcMar/>
+          </w:tcPr>
+          <w:p/>
+        </w:tc>
+      </w:tr>
+      <w:tr>
+        <w:tc>
+          <w:tcPr>
+            <w:tcW w:w="4590" w:type="dxa"/>
+            <w:tcMar/>
+          </w:tcPr>
+          <w:p>
+            <w:r>
+              <w:rPr/>
+              <w:t>Observații</w:t>
+            </w:r>
+          </w:p>
+        </w:tc>
+        <w:tc>
+          <w:tcPr>
+            <w:tcW w:w="4436" w:type="dxa"/>
+            <w:tcMar/>
+          </w:tcPr>
+          <w:p/>
+        </w:tc>
+      </w:tr>
+      <w:tr>
+        <w:tc>
+          <w:tcPr>
+            <w:tcW w:w="4590" w:type="dxa"/>
+            <w:tcMar/>
+          </w:tcPr>
+          <w:p>
+            <w:r>
+              <w:rPr/>
+              <w:t>Calificativ test</w:t>
+            </w:r>
+          </w:p>
+        </w:tc>
+        <w:tc>
+          <w:tcPr>
+            <w:tcW w:w="4436" w:type="dxa"/>
+            <w:tcMar/>
+          </w:tcPr>
+          <w:p/>
+        </w:tc>
+      </w:tr>
+    </w:tbl>
+    <w:p>
+      <w:pPr>
+        <w:pStyle w:val="Normal"/>
+      </w:pPr>
+    </w:p>
     <w:p/>
     <w:p>
       <w:r>
@@ -2904,7 +3848,7 @@
           <w:szCs w:val="72"/>
         </w:rPr>
       </w:pPr>
-      <w:bookmarkStart w:name="_Toc67994980" w:id="5"/>
+      <w:bookmarkStart w:name="_Toc68137884" w:id="5"/>
       <w:r>
         <w:rPr>
           <w:sz w:val="72"/>
@@ -2951,24 +3895,27 @@
         <w:jc w:val="center"/>
       </w:pPr>
       <w:r>
+        <w:rPr>
+          <w:noProof/>
+        </w:rPr>
         <w:drawing>
-          <wp:inline wp14:editId="028712F4" wp14:anchorId="49A46783">
+          <wp:inline distT="0" distB="0" distL="0" distR="0" wp14:anchorId="49A46783" wp14:editId="0394B556">
             <wp:extent cx="3864992" cy="6991946"/>
             <wp:effectExtent l="0" t="0" r="0" b="0"/>
-            <wp:docPr id="913524335" name="Imagine 913524335" title=""/>
+            <wp:docPr id="913524335" name="Imagine 913524335"/>
             <wp:cNvGraphicFramePr>
-              <a:graphicFrameLocks noChangeAspect="1"/>
+              <a:graphicFrameLocks xmlns:a="http://schemas.openxmlformats.org/drawingml/2006/main" noChangeAspect="1"/>
             </wp:cNvGraphicFramePr>
-            <a:graphic>
+            <a:graphic xmlns:a="http://schemas.openxmlformats.org/drawingml/2006/main">
               <a:graphicData uri="http://schemas.openxmlformats.org/drawingml/2006/picture">
-                <pic:pic>
+                <pic:pic xmlns:pic="http://schemas.openxmlformats.org/drawingml/2006/picture">
                   <pic:nvPicPr>
                     <pic:cNvPr id="0" name="Imagine 913524335"/>
                     <pic:cNvPicPr/>
                   </pic:nvPicPr>
                   <pic:blipFill>
-                    <a:blip r:embed="R09c462c132bd41ec">
-                      <a:extLst xmlns:a="http://schemas.openxmlformats.org/drawingml/2006/main">
+                    <a:blip r:embed="rId7">
+                      <a:extLst>
                         <a:ext uri="{28A0092B-C50C-407E-A947-70E740481C1C}">
                           <a14:useLocalDpi xmlns:a14="http://schemas.microsoft.com/office/drawing/2010/main" val="0"/>
                         </a:ext>
@@ -2979,7 +3926,7 @@
                     </a:stretch>
                   </pic:blipFill>
                   <pic:spPr>
-                    <a:xfrm rot="0" flipH="0" flipV="0">
+                    <a:xfrm>
                       <a:off x="0" y="0"/>
                       <a:ext cx="3864992" cy="6991946"/>
                     </a:xfrm>
@@ -5424,14 +6371,14 @@
   </w:style>
   <w:style w:type="character" w:styleId="Fontdeparagrafimplicit" w:default="1">
     <w:name w:val="Default Paragraph Font"/>
-    <w:aliases w:val="Default Paragraph Font"/>
+    <w:aliases w:val="Police par défaut,Standaardalinea-lettertype"/>
     <w:uiPriority w:val="1"/>
     <w:semiHidden/>
     <w:unhideWhenUsed/>
   </w:style>
   <w:style w:type="table" w:styleId="TabelNormal" w:default="1">
     <w:name w:val="Normal Table"/>
-    <w:aliases w:val="Table Normal"/>
+    <w:aliases w:val="Tableau Normal,Standaardtabel"/>
     <w:uiPriority w:val="99"/>
     <w:semiHidden/>
     <w:unhideWhenUsed/>
@@ -5447,7 +6394,7 @@
   </w:style>
   <w:style w:type="numbering" w:styleId="FrListare" w:default="1">
     <w:name w:val="No List"/>
-    <w:aliases w:val="No List"/>
+    <w:aliases w:val="Aucune liste,Geen lijst"/>
     <w:uiPriority w:val="99"/>
     <w:semiHidden/>
     <w:unhideWhenUsed/>
@@ -5673,7 +6620,7 @@
         <w:behaviors>
           <w:behavior w:val="content"/>
         </w:behaviors>
-        <w:guid w:val="{e6b56cbc-2eb1-4950-98dc-eb9f1d7b1965}"/>
+        <w:guid w:val="{a5a80a58-248a-4d87-b3b5-7ca77b28a4da}"/>
       </w:docPartPr>
       <w:docPartBody>
         <w:p>

</xml_diff>